<commit_message>
Add Code Repository and Branching Strategy section
</commit_message>
<xml_diff>
--- a/docs/deliverables/2.1/Deliverable 2-1 Testing Document - Submission.docx
+++ b/docs/deliverables/2.1/Deliverable 2-1 Testing Document - Submission.docx
@@ -5135,21 +5135,7 @@
                 <w:rStyle w:val="Hyperlink"/>
                 <w:noProof/>
               </w:rPr>
-              <w:t xml:space="preserve">5.5.32 </w:t>
-            </w:r>
-            <w:r>
-              <w:rPr>
-                <w:rStyle w:val="Hyperlink"/>
-                <w:noProof/>
-              </w:rPr>
-              <w:t>T</w:t>
-            </w:r>
-            <w:r>
-              <w:rPr>
-                <w:rStyle w:val="Hyperlink"/>
-                <w:noProof/>
-              </w:rPr>
-              <w:t>C-032</w:t>
+              <w:t>5.5.32 TC-032</w:t>
             </w:r>
             <w:r>
               <w:rPr>
@@ -13484,13 +13470,7 @@
               <w:rPr>
                 <w:color w:val="auto"/>
               </w:rPr>
-              <w:t>TC-0</w:t>
-            </w:r>
-            <w:r>
-              <w:rPr>
-                <w:color w:val="auto"/>
-              </w:rPr>
-              <w:t>1</w:t>
+              <w:t>TC-01</w:t>
             </w:r>
           </w:p>
         </w:tc>
@@ -15262,16 +15242,7 @@
               <w:cnfStyle w:val="000000000000" w:firstRow="0" w:lastRow="0" w:firstColumn="0" w:lastColumn="0" w:oddVBand="0" w:evenVBand="0" w:oddHBand="0" w:evenHBand="0" w:firstRowFirstColumn="0" w:firstRowLastColumn="0" w:lastRowFirstColumn="0" w:lastRowLastColumn="0"/>
             </w:pPr>
             <w:r>
-              <w:t>FR-001; UC-</w:t>
-            </w:r>
-            <w:r>
-              <w:t>2</w:t>
-            </w:r>
-            <w:r>
-              <w:t>; US-</w:t>
-            </w:r>
-            <w:r>
-              <w:t>2</w:t>
+              <w:t>FR-001; UC-2; US-2</w:t>
             </w:r>
           </w:p>
         </w:tc>
@@ -16549,10 +16520,7 @@
               <w:cnfStyle w:val="000000000000" w:firstRow="0" w:lastRow="0" w:firstColumn="0" w:lastColumn="0" w:oddVBand="0" w:evenVBand="0" w:oddHBand="0" w:evenHBand="0" w:firstRowFirstColumn="0" w:firstRowLastColumn="0" w:lastRowFirstColumn="0" w:lastRowLastColumn="0"/>
             </w:pPr>
             <w:r>
-              <w:t>FR-001; US-</w:t>
-            </w:r>
-            <w:r>
-              <w:t>8</w:t>
+              <w:t>FR-001; US-8</w:t>
             </w:r>
           </w:p>
         </w:tc>
@@ -17523,10 +17491,7 @@
               <w:t>=</w:t>
             </w:r>
             <w:r>
-              <w:t xml:space="preserve"> </w:t>
-            </w:r>
-            <w:r>
-              <w:t>“</w:t>
+              <w:t xml:space="preserve"> “</w:t>
             </w:r>
             <w:r>
               <w:t>Food</w:t>
@@ -17720,13 +17685,7 @@
               <w:rPr>
                 <w:color w:val="auto"/>
               </w:rPr>
-              <w:t>1</w:t>
-            </w:r>
-            <w:r>
-              <w:rPr>
-                <w:color w:val="auto"/>
-              </w:rPr>
-              <w:t>1</w:t>
+              <w:t>11</w:t>
             </w:r>
           </w:p>
         </w:tc>
@@ -18121,13 +18080,7 @@
               <w:rPr>
                 <w:color w:val="auto"/>
               </w:rPr>
-              <w:t>1</w:t>
-            </w:r>
-            <w:r>
-              <w:rPr>
-                <w:color w:val="auto"/>
-              </w:rPr>
-              <w:t>2</w:t>
+              <w:t>12</w:t>
             </w:r>
           </w:p>
         </w:tc>
@@ -18543,13 +18496,7 @@
               <w:rPr>
                 <w:color w:val="auto"/>
               </w:rPr>
-              <w:t>1</w:t>
-            </w:r>
-            <w:r>
-              <w:rPr>
-                <w:color w:val="auto"/>
-              </w:rPr>
-              <w:t>3</w:t>
+              <w:t>13</w:t>
             </w:r>
           </w:p>
         </w:tc>
@@ -18939,13 +18886,7 @@
               <w:rPr>
                 <w:color w:val="auto"/>
               </w:rPr>
-              <w:t>1</w:t>
-            </w:r>
-            <w:r>
-              <w:rPr>
-                <w:color w:val="auto"/>
-              </w:rPr>
-              <w:t>4</w:t>
+              <w:t>14</w:t>
             </w:r>
           </w:p>
         </w:tc>
@@ -19330,13 +19271,7 @@
               <w:rPr>
                 <w:color w:val="auto"/>
               </w:rPr>
-              <w:t>1</w:t>
-            </w:r>
-            <w:r>
-              <w:rPr>
-                <w:color w:val="auto"/>
-              </w:rPr>
-              <w:t>5</w:t>
+              <w:t>15</w:t>
             </w:r>
           </w:p>
         </w:tc>
@@ -19720,13 +19655,7 @@
               <w:rPr>
                 <w:color w:val="auto"/>
               </w:rPr>
-              <w:t>1</w:t>
-            </w:r>
-            <w:r>
-              <w:rPr>
-                <w:color w:val="auto"/>
-              </w:rPr>
-              <w:t>6</w:t>
+              <w:t>16</w:t>
             </w:r>
           </w:p>
         </w:tc>
@@ -19804,10 +19733,7 @@
               <w:t>FR</w:t>
             </w:r>
             <w:r>
-              <w:t>-00</w:t>
-            </w:r>
-            <w:r>
-              <w:t>3</w:t>
+              <w:t>-003</w:t>
             </w:r>
             <w:r>
               <w:t>; UC-</w:t>
@@ -20168,13 +20094,7 @@
               <w:rPr>
                 <w:color w:val="auto"/>
               </w:rPr>
-              <w:t>1</w:t>
-            </w:r>
-            <w:r>
-              <w:rPr>
-                <w:color w:val="auto"/>
-              </w:rPr>
-              <w:t>7</w:t>
+              <w:t>17</w:t>
             </w:r>
           </w:p>
         </w:tc>
@@ -20252,10 +20172,7 @@
               <w:t>FR</w:t>
             </w:r>
             <w:r>
-              <w:t>-00</w:t>
-            </w:r>
-            <w:r>
-              <w:t>3</w:t>
+              <w:t>-003</w:t>
             </w:r>
             <w:r>
               <w:t>; UC-</w:t>
@@ -20586,13 +20503,7 @@
               <w:rPr>
                 <w:color w:val="auto"/>
               </w:rPr>
-              <w:t>1</w:t>
-            </w:r>
-            <w:r>
-              <w:rPr>
-                <w:color w:val="auto"/>
-              </w:rPr>
-              <w:t>8</w:t>
+              <w:t>18</w:t>
             </w:r>
           </w:p>
         </w:tc>
@@ -21013,13 +20924,7 @@
               <w:rPr>
                 <w:color w:val="auto"/>
               </w:rPr>
-              <w:t>1</w:t>
-            </w:r>
-            <w:r>
-              <w:rPr>
-                <w:color w:val="auto"/>
-              </w:rPr>
-              <w:t>9</w:t>
+              <w:t>19</w:t>
             </w:r>
           </w:p>
         </w:tc>
@@ -21639,10 +21544,7 @@
               <w:t>Add Food expense of 10</w:t>
             </w:r>
             <w:r>
-              <w:t xml:space="preserve"> </w:t>
-            </w:r>
-            <w:r>
-              <w:t>(total 105)</w:t>
+              <w:t xml:space="preserve"> (total 105)</w:t>
             </w:r>
             <w:r>
               <w:t>.</w:t>
@@ -21869,13 +21771,7 @@
               <w:rPr>
                 <w:color w:val="auto"/>
               </w:rPr>
-              <w:t>2</w:t>
-            </w:r>
-            <w:r>
-              <w:rPr>
-                <w:color w:val="auto"/>
-              </w:rPr>
-              <w:t>1</w:t>
+              <w:t>21</w:t>
             </w:r>
           </w:p>
         </w:tc>
@@ -22260,13 +22156,7 @@
               <w:rPr>
                 <w:color w:val="auto"/>
               </w:rPr>
-              <w:t>2</w:t>
-            </w:r>
-            <w:r>
-              <w:rPr>
-                <w:color w:val="auto"/>
-              </w:rPr>
-              <w:t>2</w:t>
+              <w:t>22</w:t>
             </w:r>
           </w:p>
         </w:tc>
@@ -22675,13 +22565,7 @@
               <w:rPr>
                 <w:color w:val="auto"/>
               </w:rPr>
-              <w:t>2</w:t>
-            </w:r>
-            <w:r>
-              <w:rPr>
-                <w:color w:val="auto"/>
-              </w:rPr>
-              <w:t>3</w:t>
+              <w:t>23</w:t>
             </w:r>
           </w:p>
         </w:tc>
@@ -23080,13 +22964,7 @@
               <w:rPr>
                 <w:color w:val="auto"/>
               </w:rPr>
-              <w:t>2</w:t>
-            </w:r>
-            <w:r>
-              <w:rPr>
-                <w:color w:val="auto"/>
-              </w:rPr>
-              <w:t>4</w:t>
+              <w:t>24</w:t>
             </w:r>
           </w:p>
         </w:tc>
@@ -23385,13 +23263,7 @@
               <w:cnfStyle w:val="000000000000" w:firstRow="0" w:lastRow="0" w:firstColumn="0" w:lastColumn="0" w:oddVBand="0" w:evenVBand="0" w:oddHBand="0" w:evenHBand="0" w:firstRowFirstColumn="0" w:firstRowLastColumn="0" w:lastRowFirstColumn="0" w:lastRowLastColumn="0"/>
             </w:pPr>
             <w:r>
-              <w:t>M</w:t>
-            </w:r>
-            <w:r>
-              <w:t>e</w:t>
-            </w:r>
-            <w:r>
-              <w:t>dium</w:t>
+              <w:t>Medium</w:t>
             </w:r>
           </w:p>
         </w:tc>
@@ -23482,13 +23354,7 @@
               <w:rPr>
                 <w:color w:val="auto"/>
               </w:rPr>
-              <w:t>2</w:t>
-            </w:r>
-            <w:r>
-              <w:rPr>
-                <w:color w:val="auto"/>
-              </w:rPr>
-              <w:t>5</w:t>
+              <w:t>25</w:t>
             </w:r>
           </w:p>
         </w:tc>
@@ -23884,13 +23750,7 @@
               <w:rPr>
                 <w:color w:val="auto"/>
               </w:rPr>
-              <w:t>2</w:t>
-            </w:r>
-            <w:r>
-              <w:rPr>
-                <w:color w:val="auto"/>
-              </w:rPr>
-              <w:t>6</w:t>
+              <w:t>26</w:t>
             </w:r>
           </w:p>
         </w:tc>
@@ -24283,13 +24143,7 @@
               <w:rPr>
                 <w:color w:val="auto"/>
               </w:rPr>
-              <w:t>2</w:t>
-            </w:r>
-            <w:r>
-              <w:rPr>
-                <w:color w:val="auto"/>
-              </w:rPr>
-              <w:t>7</w:t>
+              <w:t>27</w:t>
             </w:r>
           </w:p>
         </w:tc>
@@ -24681,13 +24535,7 @@
               <w:rPr>
                 <w:color w:val="auto"/>
               </w:rPr>
-              <w:t>2</w:t>
-            </w:r>
-            <w:r>
-              <w:rPr>
-                <w:color w:val="auto"/>
-              </w:rPr>
-              <w:t>8</w:t>
+              <w:t>28</w:t>
             </w:r>
           </w:p>
         </w:tc>
@@ -25074,13 +24922,7 @@
               <w:rPr>
                 <w:color w:val="auto"/>
               </w:rPr>
-              <w:t>2</w:t>
-            </w:r>
-            <w:r>
-              <w:rPr>
-                <w:color w:val="auto"/>
-              </w:rPr>
-              <w:t>9</w:t>
+              <w:t>29</w:t>
             </w:r>
           </w:p>
         </w:tc>
@@ -25872,13 +25714,7 @@
               <w:rPr>
                 <w:color w:val="auto"/>
               </w:rPr>
-              <w:t>3</w:t>
-            </w:r>
-            <w:r>
-              <w:rPr>
-                <w:color w:val="auto"/>
-              </w:rPr>
-              <w:t>1</w:t>
+              <w:t>31</w:t>
             </w:r>
           </w:p>
         </w:tc>
@@ -26283,13 +26119,7 @@
               <w:rPr>
                 <w:color w:val="auto"/>
               </w:rPr>
-              <w:t>3</w:t>
-            </w:r>
-            <w:r>
-              <w:rPr>
-                <w:color w:val="auto"/>
-              </w:rPr>
-              <w:t>2</w:t>
+              <w:t>32</w:t>
             </w:r>
           </w:p>
         </w:tc>
@@ -26617,22 +26447,10 @@
       </w:pPr>
       <w:bookmarkStart w:id="76" w:name="_Toc215391678"/>
       <w:r>
-        <w:t xml:space="preserve">Iteration </w:t>
-      </w:r>
-      <w:r>
-        <w:t xml:space="preserve">Plan </w:t>
-      </w:r>
-      <w:r>
-        <w:t>and Backlog</w:t>
-      </w:r>
-      <w:bookmarkEnd w:id="76"/>
-      <w:r>
-        <w:t xml:space="preserve"> </w:t>
+        <w:t>Code Repository and Branching Strategy</w:t>
       </w:r>
     </w:p>
     <w:p>
-      <w:bookmarkStart w:id="77" w:name="_b5s8idbxq6gk" w:colFirst="0" w:colLast="0"/>
-      <w:bookmarkEnd w:id="77"/>
       <w:r>
         <w:t xml:space="preserve">The </w:t>
       </w:r>
@@ -26642,438 +26460,24 @@
       </w:r>
       <w:proofErr w:type="spellEnd"/>
       <w:r>
-        <w:t xml:space="preserve"> project will be developed through multiple iterations across the Fall 2025 and Winter 2026 terms. Each iteration builds upon previous work, aligning with Agile and incremental development principles.</w:t>
+        <w:t xml:space="preserve"> project is hosted on GitHub, and all project deliverables, documents, and source files are stored and updated there throughout each iteration.</w:t>
       </w:r>
     </w:p>
     <w:p>
       <w:pPr>
         <w:pStyle w:val="Heading2"/>
       </w:pPr>
-      <w:bookmarkStart w:id="78" w:name="_Toc215391679"/>
-      <w:r>
-        <w:t>Iteration Plan</w:t>
-      </w:r>
-      <w:bookmarkEnd w:id="78"/>
+      <w:r>
+        <w:rPr>
+          <w:bCs/>
+        </w:rPr>
+        <w:t>Repository Link</w:t>
+      </w:r>
+      <w:r>
+        <w:t>:</w:t>
+      </w:r>
     </w:p>
     <w:p>
-      <w:pPr>
-        <w:pStyle w:val="Heading3"/>
-      </w:pPr>
-      <w:bookmarkStart w:id="79" w:name="_vc7gc0ytuw0s" w:colFirst="0" w:colLast="0"/>
-      <w:bookmarkStart w:id="80" w:name="_Toc215391680"/>
-      <w:bookmarkEnd w:id="79"/>
-      <w:r>
-        <w:t>Iteration 1 (Weeks 1–2 – Vision and Planning)</w:t>
-      </w:r>
-      <w:bookmarkEnd w:id="80"/>
-    </w:p>
-    <w:p>
-      <w:pPr>
-        <w:pStyle w:val="ListParagraph"/>
-        <w:ind w:hanging="357"/>
-      </w:pPr>
-      <w:r>
-        <w:t>Deliverable 1.1 – Vision Document: Submitted.</w:t>
-      </w:r>
-    </w:p>
-    <w:p>
-      <w:pPr>
-        <w:pStyle w:val="Heading3"/>
-      </w:pPr>
-      <w:bookmarkStart w:id="81" w:name="_ny4yet9qwwt" w:colFirst="0" w:colLast="0"/>
-      <w:bookmarkStart w:id="82" w:name="_Toc215391681"/>
-      <w:bookmarkEnd w:id="81"/>
-      <w:r>
-        <w:t>Iteration 2 (Weeks 3–5 – Requirements and Use Cases)</w:t>
-      </w:r>
-      <w:bookmarkEnd w:id="82"/>
-    </w:p>
-    <w:p>
-      <w:pPr>
-        <w:pStyle w:val="ListParagraph"/>
-      </w:pPr>
-      <w:r>
-        <w:t xml:space="preserve">Deliverable 1.2 – Requirements, Use Cases, and User Stories: </w:t>
-      </w:r>
-      <w:r>
-        <w:t>Submitted</w:t>
-      </w:r>
-      <w:r>
-        <w:t>.</w:t>
-      </w:r>
-    </w:p>
-    <w:p>
-      <w:pPr>
-        <w:pStyle w:val="Heading3"/>
-      </w:pPr>
-      <w:bookmarkStart w:id="83" w:name="_l2t3jiem2bbd" w:colFirst="0" w:colLast="0"/>
-      <w:bookmarkStart w:id="84" w:name="_bumzipmg0tsl" w:colFirst="0" w:colLast="0"/>
-      <w:bookmarkStart w:id="85" w:name="_Toc215391682"/>
-      <w:bookmarkEnd w:id="83"/>
-      <w:bookmarkEnd w:id="84"/>
-      <w:r>
-        <w:t>Iteration 3 (Weeks 6–9 –Testing</w:t>
-      </w:r>
-      <w:r>
-        <w:t xml:space="preserve"> Document</w:t>
-      </w:r>
-      <w:r>
-        <w:t>)</w:t>
-      </w:r>
-      <w:bookmarkEnd w:id="85"/>
-    </w:p>
-    <w:p>
-      <w:pPr>
-        <w:pStyle w:val="ListParagraph"/>
-      </w:pPr>
-      <w:r>
-        <w:t xml:space="preserve">Deliverable 2.1 – Testing Document: </w:t>
-      </w:r>
-      <w:r>
-        <w:t>Current deliverable</w:t>
-      </w:r>
-    </w:p>
-    <w:p>
-      <w:pPr>
-        <w:pStyle w:val="Heading3"/>
-      </w:pPr>
-      <w:bookmarkStart w:id="86" w:name="_g42mamrpo5r9" w:colFirst="0" w:colLast="0"/>
-      <w:bookmarkStart w:id="87" w:name="_d1ql17mgzixo" w:colFirst="0" w:colLast="0"/>
-      <w:bookmarkStart w:id="88" w:name="_Toc215391683"/>
-      <w:bookmarkEnd w:id="86"/>
-      <w:bookmarkEnd w:id="87"/>
-      <w:r>
-        <w:t>Iteration 4 (Weeks 10–12 – Mid-Project Peer Review)</w:t>
-      </w:r>
-      <w:bookmarkEnd w:id="88"/>
-    </w:p>
-    <w:p>
-      <w:pPr>
-        <w:pStyle w:val="ListParagraph"/>
-      </w:pPr>
-      <w:r>
-        <w:t>Deliverable 2.2 – Full Documentation, Prototype, and Presentation</w:t>
-      </w:r>
-    </w:p>
-    <w:p>
-      <w:pPr>
-        <w:pStyle w:val="Heading3"/>
-      </w:pPr>
-      <w:bookmarkStart w:id="89" w:name="_q8yvcu4ac08v" w:colFirst="0" w:colLast="0"/>
-      <w:bookmarkStart w:id="90" w:name="_42iutjeevprx" w:colFirst="0" w:colLast="0"/>
-      <w:bookmarkStart w:id="91" w:name="_Toc215391684"/>
-      <w:bookmarkEnd w:id="89"/>
-      <w:bookmarkEnd w:id="90"/>
-      <w:r>
-        <w:lastRenderedPageBreak/>
-        <w:t>Iteration 5 (Weeks 1–2 – Advanced Software Design)</w:t>
-      </w:r>
-      <w:bookmarkEnd w:id="91"/>
-    </w:p>
-    <w:p>
-      <w:pPr>
-        <w:pStyle w:val="ListParagraph"/>
-      </w:pPr>
-      <w:r>
-        <w:t>Deliverable 3.1 – Design Documentation: Class, sequence, and activity diagrams.</w:t>
-      </w:r>
-    </w:p>
-    <w:p>
-      <w:pPr>
-        <w:pStyle w:val="Heading3"/>
-      </w:pPr>
-      <w:bookmarkStart w:id="92" w:name="_8xtks1n7h6ds" w:colFirst="0" w:colLast="0"/>
-      <w:bookmarkStart w:id="93" w:name="_xic7e8e4sup1" w:colFirst="0" w:colLast="0"/>
-      <w:bookmarkStart w:id="94" w:name="_Toc215391685"/>
-      <w:bookmarkEnd w:id="92"/>
-      <w:bookmarkEnd w:id="93"/>
-      <w:r>
-        <w:t>Iteration 6 (Weeks 3–4 – GUI Development and Testing)</w:t>
-      </w:r>
-      <w:bookmarkEnd w:id="94"/>
-    </w:p>
-    <w:p>
-      <w:pPr>
-        <w:pStyle w:val="ListParagraph"/>
-      </w:pPr>
-      <w:r>
-        <w:t>Deliverable 3.1 (Update): GUI implementation and initial testing.</w:t>
-      </w:r>
-    </w:p>
-    <w:p>
-      <w:pPr>
-        <w:pStyle w:val="Heading3"/>
-      </w:pPr>
-      <w:bookmarkStart w:id="95" w:name="_c95w9367l7fw" w:colFirst="0" w:colLast="0"/>
-      <w:bookmarkStart w:id="96" w:name="_qzsw8fl5jdw6" w:colFirst="0" w:colLast="0"/>
-      <w:bookmarkStart w:id="97" w:name="_Toc215391686"/>
-      <w:bookmarkEnd w:id="95"/>
-      <w:bookmarkEnd w:id="96"/>
-      <w:r>
-        <w:t>Iteration 7 (Weeks 6–9 – Refactoring and Implementation)</w:t>
-      </w:r>
-      <w:bookmarkEnd w:id="97"/>
-    </w:p>
-    <w:p>
-      <w:pPr>
-        <w:pStyle w:val="ListParagraph"/>
-      </w:pPr>
-      <w:r>
-        <w:t>Deliverable 3.2 – Completed Implementation: Refactored, optimized codebase with all core features finalized.</w:t>
-      </w:r>
-    </w:p>
-    <w:p>
-      <w:pPr>
-        <w:pStyle w:val="Heading3"/>
-      </w:pPr>
-      <w:bookmarkStart w:id="98" w:name="_xo2wwko1wj6j" w:colFirst="0" w:colLast="0"/>
-      <w:bookmarkStart w:id="99" w:name="_bmnf5lb444ru" w:colFirst="0" w:colLast="0"/>
-      <w:bookmarkStart w:id="100" w:name="_Toc215391687"/>
-      <w:bookmarkEnd w:id="98"/>
-      <w:bookmarkEnd w:id="99"/>
-      <w:r>
-        <w:t>Iteration 8 (Weeks 10–11 – Final Testing and Documentation)</w:t>
-      </w:r>
-      <w:bookmarkEnd w:id="100"/>
-    </w:p>
-    <w:p>
-      <w:pPr>
-        <w:pStyle w:val="ListParagraph"/>
-      </w:pPr>
-      <w:r>
-        <w:t>Deliverable 3.3 – Final Documentation Preparation</w:t>
-      </w:r>
-    </w:p>
-    <w:p>
-      <w:pPr>
-        <w:pStyle w:val="Heading3"/>
-      </w:pPr>
-      <w:bookmarkStart w:id="101" w:name="_isp0gwmztuki" w:colFirst="0" w:colLast="0"/>
-      <w:bookmarkStart w:id="102" w:name="_fpibuhnw2ogx" w:colFirst="0" w:colLast="0"/>
-      <w:bookmarkStart w:id="103" w:name="_Toc215391688"/>
-      <w:bookmarkEnd w:id="101"/>
-      <w:bookmarkEnd w:id="102"/>
-      <w:r>
-        <w:t>Iteration 9 (Week 12 – Block Week – Final Presentation and Submission)</w:t>
-      </w:r>
-      <w:bookmarkEnd w:id="103"/>
-    </w:p>
-    <w:p>
-      <w:pPr>
-        <w:pStyle w:val="ListParagraph"/>
-      </w:pPr>
-      <w:bookmarkStart w:id="104" w:name="_ah470ibyvl2b" w:colFirst="0" w:colLast="0"/>
-      <w:bookmarkEnd w:id="104"/>
-      <w:r>
-        <w:t>Deliverable 3.3 – Final Project Submission</w:t>
-      </w:r>
-      <w:bookmarkStart w:id="105" w:name="_wq9bn26c4fpc" w:colFirst="0" w:colLast="0"/>
-      <w:bookmarkEnd w:id="105"/>
-    </w:p>
-    <w:p>
-      <w:pPr>
-        <w:pStyle w:val="Heading2"/>
-      </w:pPr>
-      <w:bookmarkStart w:id="106" w:name="_Toc215391689"/>
-      <w:r>
-        <w:t>Updated Backlog</w:t>
-      </w:r>
-      <w:bookmarkEnd w:id="106"/>
-    </w:p>
-    <w:p>
-      <w:pPr>
-        <w:pStyle w:val="ListParagraph"/>
-      </w:pPr>
-      <w:r>
-        <w:rPr>
-          <w:b/>
-          <w:bCs/>
-        </w:rPr>
-        <w:t>User Story 1</w:t>
-      </w:r>
-      <w:r>
-        <w:t xml:space="preserve"> – Record a Transaction (Core functionality: enables basic data entry.)</w:t>
-      </w:r>
-    </w:p>
-    <w:p>
-      <w:pPr>
-        <w:pStyle w:val="ListParagraph"/>
-      </w:pPr>
-      <w:r>
-        <w:rPr>
-          <w:b/>
-          <w:bCs/>
-        </w:rPr>
-        <w:t>User Story 2</w:t>
-      </w:r>
-      <w:r>
-        <w:t xml:space="preserve"> – Edit or Delete a Transaction (Ensures data accuracy and integrity.)</w:t>
-      </w:r>
-    </w:p>
-    <w:p>
-      <w:pPr>
-        <w:pStyle w:val="ListParagraph"/>
-      </w:pPr>
-      <w:r>
-        <w:rPr>
-          <w:b/>
-          <w:bCs/>
-        </w:rPr>
-        <w:t>User Story 3</w:t>
-      </w:r>
-      <w:r>
-        <w:t xml:space="preserve"> – View and Filter Transactions (Viewing is essential for MVP; filtering can be expanded later.)</w:t>
-      </w:r>
-    </w:p>
-    <w:p>
-      <w:pPr>
-        <w:pStyle w:val="ListParagraph"/>
-      </w:pPr>
-      <w:r>
-        <w:rPr>
-          <w:b/>
-          <w:bCs/>
-        </w:rPr>
-        <w:t xml:space="preserve">User Story 8 </w:t>
-      </w:r>
-      <w:r>
-        <w:t>– Load Saved Data on Startup (Allows continuity between sessions.)</w:t>
-      </w:r>
-    </w:p>
-    <w:p>
-      <w:pPr>
-        <w:pStyle w:val="ListParagraph"/>
-      </w:pPr>
-      <w:r>
-        <w:rPr>
-          <w:b/>
-          <w:bCs/>
-        </w:rPr>
-        <w:t>User Story 6</w:t>
-      </w:r>
-      <w:r>
-        <w:t xml:space="preserve"> – View Monthly Summary (Provides immediate feedback on totals and balances.)</w:t>
-      </w:r>
-    </w:p>
-    <w:p>
-      <w:pPr>
-        <w:pStyle w:val="ListParagraph"/>
-      </w:pPr>
-      <w:r>
-        <w:rPr>
-          <w:b/>
-          <w:bCs/>
-        </w:rPr>
-        <w:t xml:space="preserve">User Story 4 </w:t>
-      </w:r>
-      <w:r>
-        <w:t>– Set a Monthly Budget (Introduces budget tracking.)</w:t>
-      </w:r>
-    </w:p>
-    <w:p>
-      <w:pPr>
-        <w:pStyle w:val="ListParagraph"/>
-      </w:pPr>
-      <w:r>
-        <w:rPr>
-          <w:b/>
-          <w:bCs/>
-        </w:rPr>
-        <w:t>User Story 5</w:t>
-      </w:r>
-      <w:r>
-        <w:t xml:space="preserve"> – Receive Overspending Alerts (Enhances awareness and control over spending.)</w:t>
-      </w:r>
-    </w:p>
-    <w:p>
-      <w:pPr>
-        <w:pStyle w:val="ListParagraph"/>
-      </w:pPr>
-      <w:r>
-        <w:rPr>
-          <w:b/>
-          <w:bCs/>
-        </w:rPr>
-        <w:t>User Story 7</w:t>
-      </w:r>
-      <w:r>
-        <w:t xml:space="preserve"> – View Spending Chart (Adds visualization for deeper insights.)</w:t>
-      </w:r>
-    </w:p>
-    <w:p>
-      <w:pPr>
-        <w:pStyle w:val="Heading1"/>
-      </w:pPr>
-      <w:bookmarkStart w:id="107" w:name="_Toc215391690"/>
-      <w:r>
-        <w:lastRenderedPageBreak/>
-        <w:t>Conclusion</w:t>
-      </w:r>
-      <w:bookmarkEnd w:id="107"/>
-    </w:p>
-    <w:p>
-      <w:r>
-        <w:t xml:space="preserve">This document summarizes the testing preparation for the </w:t>
-      </w:r>
-      <w:proofErr w:type="spellStart"/>
-      <w:r>
-        <w:t>SmartBudget</w:t>
-      </w:r>
-      <w:proofErr w:type="spellEnd"/>
-      <w:r>
-        <w:t xml:space="preserve"> – Personal Finance Tracker project. It presents the test plan, including the requirement-to-test case traceability matrix and detailed test case descriptions, to ensure that all functional and non-functional requirements are properly documented and ready for validation. The testing documentation provides flexibility for future updates as new features are added or modified, ensuring full traceability between requirements, user stories, and test cases. In addition, minor updates have been made to refine the user stories and use cases based on the evolving project scope, keeping the documentation aligned with the planned functionality.</w:t>
-      </w:r>
-    </w:p>
-    <w:p>
-      <w:r>
-        <w:t xml:space="preserve">The next steps for the team involve moving from documentation to implementation, focusing on building the initial prototype of the </w:t>
-      </w:r>
-      <w:proofErr w:type="spellStart"/>
-      <w:r>
-        <w:rPr>
-          <w:b/>
-          <w:bCs/>
-        </w:rPr>
-        <w:t>SmartBudget</w:t>
-      </w:r>
-      <w:proofErr w:type="spellEnd"/>
-      <w:r>
-        <w:t xml:space="preserve"> system. Once the prototype is developed, the prepared test cases will be used for actual execution and coverage analysis to confirm system reliability and accuracy. The following iteration will also include the full project documentation and an initial presentation, marking the transition from the testing design phase to practical validation and demonstration of the system’s core features.</w:t>
-      </w:r>
-    </w:p>
-    <w:p>
-      <w:pPr>
-        <w:pBdr>
-          <w:bottom w:val="dotted" w:sz="24" w:space="1" w:color="auto"/>
-        </w:pBdr>
-        <w:ind w:firstLine="0"/>
-      </w:pPr>
-    </w:p>
-    <w:p>
-      <w:pPr>
-        <w:ind w:firstLine="0"/>
-      </w:pPr>
-    </w:p>
-    <w:p>
-      <w:pPr>
-        <w:ind w:firstLine="0"/>
-        <w:rPr>
-          <w:b/>
-          <w:bCs/>
-        </w:rPr>
-      </w:pPr>
-      <w:r>
-        <w:rPr>
-          <w:b/>
-          <w:bCs/>
-        </w:rPr>
-        <w:t>GitHub Repository Link:</w:t>
-      </w:r>
-    </w:p>
-    <w:p>
-      <w:pPr>
-        <w:ind w:firstLine="0"/>
-      </w:pPr>
       <w:hyperlink r:id="rId11" w:history="1">
         <w:r>
           <w:rPr>
@@ -27082,6 +26486,486 @@
           <w:t>https://github.com/Hercules-Hawk/smart-budget-personal-finance-tracker</w:t>
         </w:r>
       </w:hyperlink>
+    </w:p>
+    <w:p>
+      <w:pPr>
+        <w:pStyle w:val="Heading2"/>
+      </w:pPr>
+      <w:r>
+        <w:t>Branching Strategy:</w:t>
+      </w:r>
+    </w:p>
+    <w:p>
+      <w:r>
+        <w:t>For branching, our team follows a simple and organized strategy to keep the code stable while allowing each deliverable to be developed separately. The main branch serves as the stable branch and contains the most reliable version of the project. We do not use a dedicated development branch.</w:t>
+      </w:r>
+    </w:p>
+    <w:p>
+      <w:r>
+        <w:t xml:space="preserve">For each deliverable, we create a separate feature branch where we work on the required files for that iteration (for example: </w:t>
+      </w:r>
+      <w:r>
+        <w:t>docs/</w:t>
+      </w:r>
+      <w:r>
+        <w:t>deliverable-1.1,</w:t>
+      </w:r>
+      <w:r>
+        <w:t xml:space="preserve"> docs/</w:t>
+      </w:r>
+      <w:r>
+        <w:t xml:space="preserve">deliverable-1.2, </w:t>
+      </w:r>
+      <w:r>
+        <w:t>docs/</w:t>
+      </w:r>
+      <w:r>
+        <w:t>deliverable-2.1). After completing the work for a deliverable, the branch is reviewed and then merged into the main branch. This approach keeps the repository organized and ensures that every deliverable is tracked clearly through its own branch, while the main branch always stays clean and stable.</w:t>
+      </w:r>
+    </w:p>
+    <w:p/>
+    <w:p>
+      <w:pPr>
+        <w:pStyle w:val="Heading1"/>
+      </w:pPr>
+      <w:r>
+        <w:lastRenderedPageBreak/>
+        <w:t xml:space="preserve">Iteration </w:t>
+      </w:r>
+      <w:r>
+        <w:t xml:space="preserve">Plan </w:t>
+      </w:r>
+      <w:r>
+        <w:t>and Backlog</w:t>
+      </w:r>
+      <w:bookmarkEnd w:id="76"/>
+      <w:r>
+        <w:t xml:space="preserve"> </w:t>
+      </w:r>
+    </w:p>
+    <w:p>
+      <w:bookmarkStart w:id="77" w:name="_b5s8idbxq6gk" w:colFirst="0" w:colLast="0"/>
+      <w:bookmarkEnd w:id="77"/>
+      <w:r>
+        <w:t xml:space="preserve">The </w:t>
+      </w:r>
+      <w:proofErr w:type="spellStart"/>
+      <w:r>
+        <w:t>SmartBudget</w:t>
+      </w:r>
+      <w:proofErr w:type="spellEnd"/>
+      <w:r>
+        <w:t xml:space="preserve"> project will be developed through multiple iterations across the Fall 2025 and Winter 2026 terms. Each iteration builds upon previous work, aligning with Agile and incremental development principles.</w:t>
+      </w:r>
+    </w:p>
+    <w:p>
+      <w:pPr>
+        <w:pStyle w:val="Heading2"/>
+      </w:pPr>
+      <w:bookmarkStart w:id="78" w:name="_Toc215391679"/>
+      <w:r>
+        <w:t>Iteration Plan</w:t>
+      </w:r>
+      <w:bookmarkEnd w:id="78"/>
+    </w:p>
+    <w:p>
+      <w:pPr>
+        <w:pStyle w:val="Heading3"/>
+      </w:pPr>
+      <w:bookmarkStart w:id="79" w:name="_vc7gc0ytuw0s" w:colFirst="0" w:colLast="0"/>
+      <w:bookmarkStart w:id="80" w:name="_Toc215391680"/>
+      <w:bookmarkEnd w:id="79"/>
+      <w:r>
+        <w:t>Iteration 1 (Weeks 1–2 – Vision and Planning)</w:t>
+      </w:r>
+      <w:bookmarkEnd w:id="80"/>
+    </w:p>
+    <w:p>
+      <w:pPr>
+        <w:pStyle w:val="ListParagraph"/>
+        <w:ind w:hanging="357"/>
+      </w:pPr>
+      <w:r>
+        <w:t>Deliverable 1.1 – Vision Document: Submitted.</w:t>
+      </w:r>
+    </w:p>
+    <w:p>
+      <w:pPr>
+        <w:pStyle w:val="Heading3"/>
+      </w:pPr>
+      <w:bookmarkStart w:id="81" w:name="_ny4yet9qwwt" w:colFirst="0" w:colLast="0"/>
+      <w:bookmarkStart w:id="82" w:name="_Toc215391681"/>
+      <w:bookmarkEnd w:id="81"/>
+      <w:r>
+        <w:t>Iteration 2 (Weeks 3–5 – Requirements and Use Cases)</w:t>
+      </w:r>
+      <w:bookmarkEnd w:id="82"/>
+    </w:p>
+    <w:p>
+      <w:pPr>
+        <w:pStyle w:val="ListParagraph"/>
+      </w:pPr>
+      <w:r>
+        <w:t xml:space="preserve">Deliverable 1.2 – Requirements, Use Cases, and User Stories: </w:t>
+      </w:r>
+      <w:r>
+        <w:t>Submitted</w:t>
+      </w:r>
+      <w:r>
+        <w:t>.</w:t>
+      </w:r>
+    </w:p>
+    <w:p>
+      <w:pPr>
+        <w:pStyle w:val="Heading3"/>
+      </w:pPr>
+      <w:bookmarkStart w:id="83" w:name="_l2t3jiem2bbd" w:colFirst="0" w:colLast="0"/>
+      <w:bookmarkStart w:id="84" w:name="_bumzipmg0tsl" w:colFirst="0" w:colLast="0"/>
+      <w:bookmarkStart w:id="85" w:name="_Toc215391682"/>
+      <w:bookmarkEnd w:id="83"/>
+      <w:bookmarkEnd w:id="84"/>
+      <w:r>
+        <w:t>Iteration 3 (Weeks 6–9 –Testing</w:t>
+      </w:r>
+      <w:r>
+        <w:t xml:space="preserve"> Document</w:t>
+      </w:r>
+      <w:r>
+        <w:t>)</w:t>
+      </w:r>
+      <w:bookmarkEnd w:id="85"/>
+    </w:p>
+    <w:p>
+      <w:pPr>
+        <w:pStyle w:val="ListParagraph"/>
+      </w:pPr>
+      <w:r>
+        <w:t xml:space="preserve">Deliverable 2.1 – Testing Document: </w:t>
+      </w:r>
+      <w:r>
+        <w:t>Current deliverable</w:t>
+      </w:r>
+    </w:p>
+    <w:p>
+      <w:pPr>
+        <w:pStyle w:val="Heading3"/>
+      </w:pPr>
+      <w:bookmarkStart w:id="86" w:name="_g42mamrpo5r9" w:colFirst="0" w:colLast="0"/>
+      <w:bookmarkStart w:id="87" w:name="_d1ql17mgzixo" w:colFirst="0" w:colLast="0"/>
+      <w:bookmarkStart w:id="88" w:name="_Toc215391683"/>
+      <w:bookmarkEnd w:id="86"/>
+      <w:bookmarkEnd w:id="87"/>
+      <w:r>
+        <w:t>Iteration 4 (Weeks 10–12 – Mid-Project Peer Review)</w:t>
+      </w:r>
+      <w:bookmarkEnd w:id="88"/>
+    </w:p>
+    <w:p>
+      <w:pPr>
+        <w:pStyle w:val="ListParagraph"/>
+      </w:pPr>
+      <w:r>
+        <w:t>Deliverable 2.2 – Full Documentation, Prototype, and Presentation</w:t>
+      </w:r>
+    </w:p>
+    <w:p>
+      <w:pPr>
+        <w:pStyle w:val="Heading3"/>
+      </w:pPr>
+      <w:bookmarkStart w:id="89" w:name="_q8yvcu4ac08v" w:colFirst="0" w:colLast="0"/>
+      <w:bookmarkStart w:id="90" w:name="_42iutjeevprx" w:colFirst="0" w:colLast="0"/>
+      <w:bookmarkStart w:id="91" w:name="_Toc215391684"/>
+      <w:bookmarkEnd w:id="89"/>
+      <w:bookmarkEnd w:id="90"/>
+      <w:r>
+        <w:t>Iteration 5 (Weeks 1–2 – Advanced Software Design)</w:t>
+      </w:r>
+      <w:bookmarkEnd w:id="91"/>
+    </w:p>
+    <w:p>
+      <w:pPr>
+        <w:pStyle w:val="ListParagraph"/>
+      </w:pPr>
+      <w:r>
+        <w:t>Deliverable 3.1 – Design Documentation: Class, sequence, and activity diagrams.</w:t>
+      </w:r>
+    </w:p>
+    <w:p>
+      <w:pPr>
+        <w:pStyle w:val="Heading3"/>
+      </w:pPr>
+      <w:bookmarkStart w:id="92" w:name="_8xtks1n7h6ds" w:colFirst="0" w:colLast="0"/>
+      <w:bookmarkStart w:id="93" w:name="_xic7e8e4sup1" w:colFirst="0" w:colLast="0"/>
+      <w:bookmarkStart w:id="94" w:name="_Toc215391685"/>
+      <w:bookmarkEnd w:id="92"/>
+      <w:bookmarkEnd w:id="93"/>
+      <w:r>
+        <w:t>Iteration 6 (Weeks 3–4 – GUI Development and Testing)</w:t>
+      </w:r>
+      <w:bookmarkEnd w:id="94"/>
+    </w:p>
+    <w:p>
+      <w:pPr>
+        <w:pStyle w:val="ListParagraph"/>
+      </w:pPr>
+      <w:r>
+        <w:t>Deliverable 3.1 (Update): GUI implementation and initial testing.</w:t>
+      </w:r>
+    </w:p>
+    <w:p>
+      <w:pPr>
+        <w:pStyle w:val="Heading3"/>
+      </w:pPr>
+      <w:bookmarkStart w:id="95" w:name="_c95w9367l7fw" w:colFirst="0" w:colLast="0"/>
+      <w:bookmarkStart w:id="96" w:name="_qzsw8fl5jdw6" w:colFirst="0" w:colLast="0"/>
+      <w:bookmarkStart w:id="97" w:name="_Toc215391686"/>
+      <w:bookmarkEnd w:id="95"/>
+      <w:bookmarkEnd w:id="96"/>
+      <w:r>
+        <w:t>Iteration 7 (Weeks 6–9 – Refactoring and Implementation)</w:t>
+      </w:r>
+      <w:bookmarkEnd w:id="97"/>
+    </w:p>
+    <w:p>
+      <w:pPr>
+        <w:pStyle w:val="ListParagraph"/>
+      </w:pPr>
+      <w:r>
+        <w:t>Deliverable 3.2 – Completed Implementation: Refactored, optimized codebase with all core features finalized.</w:t>
+      </w:r>
+    </w:p>
+    <w:p>
+      <w:pPr>
+        <w:pStyle w:val="Heading3"/>
+      </w:pPr>
+      <w:bookmarkStart w:id="98" w:name="_xo2wwko1wj6j" w:colFirst="0" w:colLast="0"/>
+      <w:bookmarkStart w:id="99" w:name="_bmnf5lb444ru" w:colFirst="0" w:colLast="0"/>
+      <w:bookmarkStart w:id="100" w:name="_Toc215391687"/>
+      <w:bookmarkEnd w:id="98"/>
+      <w:bookmarkEnd w:id="99"/>
+      <w:r>
+        <w:t>Iteration 8 (Weeks 10–11 – Final Testing and Documentation)</w:t>
+      </w:r>
+      <w:bookmarkEnd w:id="100"/>
+    </w:p>
+    <w:p>
+      <w:pPr>
+        <w:pStyle w:val="ListParagraph"/>
+      </w:pPr>
+      <w:r>
+        <w:t>Deliverable 3.3 – Final Documentation Preparation</w:t>
+      </w:r>
+    </w:p>
+    <w:p>
+      <w:pPr>
+        <w:pStyle w:val="Heading3"/>
+      </w:pPr>
+      <w:bookmarkStart w:id="101" w:name="_isp0gwmztuki" w:colFirst="0" w:colLast="0"/>
+      <w:bookmarkStart w:id="102" w:name="_fpibuhnw2ogx" w:colFirst="0" w:colLast="0"/>
+      <w:bookmarkStart w:id="103" w:name="_Toc215391688"/>
+      <w:bookmarkEnd w:id="101"/>
+      <w:bookmarkEnd w:id="102"/>
+      <w:r>
+        <w:lastRenderedPageBreak/>
+        <w:t>Iteration 9 (Week 12 – Block Week – Final Presentation and Submission)</w:t>
+      </w:r>
+      <w:bookmarkEnd w:id="103"/>
+    </w:p>
+    <w:p>
+      <w:pPr>
+        <w:pStyle w:val="ListParagraph"/>
+      </w:pPr>
+      <w:bookmarkStart w:id="104" w:name="_ah470ibyvl2b" w:colFirst="0" w:colLast="0"/>
+      <w:bookmarkEnd w:id="104"/>
+      <w:r>
+        <w:t>Deliverable 3.3 – Final Project Submission</w:t>
+      </w:r>
+      <w:bookmarkStart w:id="105" w:name="_wq9bn26c4fpc" w:colFirst="0" w:colLast="0"/>
+      <w:bookmarkEnd w:id="105"/>
+    </w:p>
+    <w:p>
+      <w:pPr>
+        <w:pStyle w:val="Heading2"/>
+      </w:pPr>
+      <w:bookmarkStart w:id="106" w:name="_Toc215391689"/>
+      <w:r>
+        <w:t>Updated Backlog</w:t>
+      </w:r>
+      <w:bookmarkEnd w:id="106"/>
+    </w:p>
+    <w:p>
+      <w:pPr>
+        <w:pStyle w:val="ListParagraph"/>
+      </w:pPr>
+      <w:r>
+        <w:rPr>
+          <w:b/>
+          <w:bCs/>
+        </w:rPr>
+        <w:t>User Story 1</w:t>
+      </w:r>
+      <w:r>
+        <w:t xml:space="preserve"> – Record a Transaction (Core functionality: enables basic data entry.)</w:t>
+      </w:r>
+    </w:p>
+    <w:p>
+      <w:pPr>
+        <w:pStyle w:val="ListParagraph"/>
+      </w:pPr>
+      <w:r>
+        <w:rPr>
+          <w:b/>
+          <w:bCs/>
+        </w:rPr>
+        <w:t>User Story 2</w:t>
+      </w:r>
+      <w:r>
+        <w:t xml:space="preserve"> – Edit or Delete a Transaction (Ensures data accuracy and integrity.)</w:t>
+      </w:r>
+    </w:p>
+    <w:p>
+      <w:pPr>
+        <w:pStyle w:val="ListParagraph"/>
+      </w:pPr>
+      <w:r>
+        <w:rPr>
+          <w:b/>
+          <w:bCs/>
+        </w:rPr>
+        <w:t>User Story 3</w:t>
+      </w:r>
+      <w:r>
+        <w:t xml:space="preserve"> – View and Filter Transactions (Viewing is essential for MVP; filtering can be expanded later.)</w:t>
+      </w:r>
+    </w:p>
+    <w:p>
+      <w:pPr>
+        <w:pStyle w:val="ListParagraph"/>
+      </w:pPr>
+      <w:r>
+        <w:rPr>
+          <w:b/>
+          <w:bCs/>
+        </w:rPr>
+        <w:t xml:space="preserve">User Story 8 </w:t>
+      </w:r>
+      <w:r>
+        <w:t>– Load Saved Data on Startup (Allows continuity between sessions.)</w:t>
+      </w:r>
+    </w:p>
+    <w:p>
+      <w:pPr>
+        <w:pStyle w:val="ListParagraph"/>
+      </w:pPr>
+      <w:r>
+        <w:rPr>
+          <w:b/>
+          <w:bCs/>
+        </w:rPr>
+        <w:t>User Story 6</w:t>
+      </w:r>
+      <w:r>
+        <w:t xml:space="preserve"> – View Monthly Summary (Provides immediate feedback on totals and balances.)</w:t>
+      </w:r>
+    </w:p>
+    <w:p>
+      <w:pPr>
+        <w:pStyle w:val="ListParagraph"/>
+      </w:pPr>
+      <w:r>
+        <w:rPr>
+          <w:b/>
+          <w:bCs/>
+        </w:rPr>
+        <w:t xml:space="preserve">User Story 4 </w:t>
+      </w:r>
+      <w:r>
+        <w:t>– Set a Monthly Budget (Introduces budget tracking.)</w:t>
+      </w:r>
+    </w:p>
+    <w:p>
+      <w:pPr>
+        <w:pStyle w:val="ListParagraph"/>
+      </w:pPr>
+      <w:r>
+        <w:rPr>
+          <w:b/>
+          <w:bCs/>
+        </w:rPr>
+        <w:t>User Story 5</w:t>
+      </w:r>
+      <w:r>
+        <w:t xml:space="preserve"> – Receive Overspending Alerts (Enhances awareness and control over spending.)</w:t>
+      </w:r>
+    </w:p>
+    <w:p>
+      <w:pPr>
+        <w:pStyle w:val="ListParagraph"/>
+      </w:pPr>
+      <w:r>
+        <w:rPr>
+          <w:b/>
+          <w:bCs/>
+        </w:rPr>
+        <w:t>User Story 7</w:t>
+      </w:r>
+      <w:r>
+        <w:t xml:space="preserve"> – View Spending Chart (Adds visualization for deeper insights.)</w:t>
+      </w:r>
+    </w:p>
+    <w:p>
+      <w:pPr>
+        <w:pStyle w:val="Heading1"/>
+      </w:pPr>
+      <w:bookmarkStart w:id="107" w:name="_Toc215391690"/>
+      <w:r>
+        <w:t>Conclusion</w:t>
+      </w:r>
+      <w:bookmarkEnd w:id="107"/>
+    </w:p>
+    <w:p>
+      <w:r>
+        <w:t xml:space="preserve">This document summarizes the testing preparation for the </w:t>
+      </w:r>
+      <w:proofErr w:type="spellStart"/>
+      <w:r>
+        <w:t>SmartBudget</w:t>
+      </w:r>
+      <w:proofErr w:type="spellEnd"/>
+      <w:r>
+        <w:t xml:space="preserve"> – Personal Finance Tracker project. It presents the test plan, including the requirement-to-test case traceability matrix and detailed test case descriptions, to ensure that all functional and non-functional requirements are properly documented and ready for validation. The testing documentation provides flexibility for future updates as new features are added or modified, ensuring full traceability between requirements, user stories, and test cases. In addition, minor updates have been made to refine the user stories and use cases based on the evolving project scope, keeping the documentation aligned with the planned functionality.</w:t>
+      </w:r>
+    </w:p>
+    <w:p>
+      <w:r>
+        <w:t xml:space="preserve">The next steps for the team involve moving from documentation to implementation, focusing on building the initial prototype of the </w:t>
+      </w:r>
+      <w:proofErr w:type="spellStart"/>
+      <w:r>
+        <w:rPr>
+          <w:b/>
+          <w:bCs/>
+        </w:rPr>
+        <w:t>SmartBudget</w:t>
+      </w:r>
+      <w:proofErr w:type="spellEnd"/>
+      <w:r>
+        <w:t xml:space="preserve"> system. Once the prototype is </w:t>
+      </w:r>
+      <w:r>
+        <w:lastRenderedPageBreak/>
+        <w:t>developed, the prepared test cases will be used for actual execution and coverage analysis to confirm system reliability and accuracy. The following iteration will also include the full project documentation and an initial presentation, marking the transition from the testing design phase to practical validation and demonstration of the system’s core features.</w:t>
+      </w:r>
+    </w:p>
+    <w:p>
+      <w:pPr>
+        <w:ind w:firstLine="0"/>
+      </w:pPr>
+    </w:p>
+    <w:p>
+      <w:pPr>
+        <w:ind w:firstLine="0"/>
+      </w:pPr>
     </w:p>
     <w:p>
       <w:pPr>

</xml_diff>